<commit_message>
Thêm file word erd_specification
</commit_message>
<xml_diff>
--- a/system_requirement.docx
+++ b/system_requirement.docx
@@ -971,10 +971,7 @@
         </w:numPr>
       </w:pPr>
       <w:r>
-        <w:t xml:space="preserve">Stage: </w:t>
-      </w:r>
-      <w:r>
-        <w:t>stage trong CRM chính là từng bước nhỏ nằm trong 1 quy trình bán hàng của doanh nghiệp</w:t>
+        <w:t>Stage: stage trong CRM chính là từng bước nhỏ nằm trong 1 quy trình bán hàng của doanh nghiệp</w:t>
       </w:r>
     </w:p>
     <w:p>
@@ -986,10 +983,7 @@
         </w:numPr>
       </w:pPr>
       <w:r>
-        <w:t xml:space="preserve">Pipeline: </w:t>
-      </w:r>
-      <w:r>
-        <w:t>pipeline trong CRM là 1 quy trình bán hàng hoàn chỉnh, trong 1 pipeline sẽ có nhiều stage khác nhau được xếp theo 1 thứ tự nhất định</w:t>
+        <w:t>Pipeline: pipeline trong CRM là 1 quy trình bán hàng hoàn chỉnh, trong 1 pipeline sẽ có nhiều stage khác nhau được xếp theo 1 thứ tự nhất định</w:t>
       </w:r>
     </w:p>
     <w:p>
@@ -1111,6 +1105,10 @@
           <w:ilvl w:val="0"/>
           <w:numId w:val="6"/>
         </w:numPr>
+        <w:rPr>
+          <w:b/>
+          <w:bCs/>
+        </w:rPr>
       </w:pPr>
       <w:r>
         <w:t xml:space="preserve">Quản lý lead/oppurtunity: </w:t>
@@ -1148,19 +1146,22 @@
         <w:t xml:space="preserve">. </w:t>
       </w:r>
       <w:r>
-        <w:t xml:space="preserve">1 oppurtunity được tạo ra </w:t>
-      </w:r>
-      <w:r>
-        <w:t xml:space="preserve">sẽ </w:t>
-      </w:r>
-      <w:r>
-        <w:t>được assign cho 1 team duy nhất</w:t>
-      </w:r>
-      <w:r>
-        <w:t xml:space="preserve"> và có các thông tin </w:t>
-      </w:r>
-      <w:r>
-        <w:t>như revenue expected, urgency,…</w:t>
+        <w:t xml:space="preserve">1 oppurtunity được tạo ra sẽ được assign cho 1 </w:t>
+      </w:r>
+      <w:r>
+        <w:t xml:space="preserve">employee </w:t>
+      </w:r>
+      <w:r>
+        <w:t xml:space="preserve">duy nhất và </w:t>
+      </w:r>
+      <w:r>
+        <w:t xml:space="preserve">employee đó phải được gán sales_team trước khi tạo </w:t>
+      </w:r>
+      <w:r>
+        <w:t>oppurturnity</w:t>
+      </w:r>
+      <w:r>
+        <w:t xml:space="preserve"> </w:t>
       </w:r>
     </w:p>
     <w:p>
@@ -1218,13 +1219,7 @@
         </w:numPr>
       </w:pPr>
       <w:r>
-        <w:t xml:space="preserve">Quản lý sales team: Cho phép </w:t>
-      </w:r>
-      <w:r>
-        <w:t>người dùng</w:t>
-      </w:r>
-      <w:r>
-        <w:t xml:space="preserve"> tạo team</w:t>
+        <w:t>Quản lý sales team: Cho phép người dùng tạo team</w:t>
       </w:r>
       <w:r>
         <w:t xml:space="preserve">, gán pipeline cho team </w:t>
@@ -1266,10 +1261,7 @@
         </w:numPr>
       </w:pPr>
       <w:r>
-        <w:t xml:space="preserve">Quản lý marketing campaign: </w:t>
-      </w:r>
-      <w:r>
-        <w:t>Cho phép người dùng quản lý marketing campaign</w:t>
+        <w:t>Quản lý marketing campaign: Cho phép người dùng quản lý marketing campaign</w:t>
       </w:r>
     </w:p>
     <w:sectPr>

</xml_diff>